<commit_message>
Converting Word documents to MarkDown: "System Events": Manually checking differences between rendered MarkDown and Word. Last checks if markup looks ok.
</commit_message>
<xml_diff>
--- a/1. Spec/13. Events/2. System Events.docx
+++ b/1. Spec/13. Events/2. System Events.docx
@@ -1,6 +1,6 @@
 
 <file path=word/document.xml><?xml version="1.0" encoding="utf-8"?>
-<w:document xmlns:wpc="http://schemas.microsoft.com/office/word/2010/wordprocessingCanvas" xmlns:cx="http://schemas.microsoft.com/office/drawing/2014/chartex" xmlns:cx1="http://schemas.microsoft.com/office/drawing/2015/9/8/chartex" xmlns:cx2="http://schemas.microsoft.com/office/drawing/2015/10/21/chartex" xmlns:cx3="http://schemas.microsoft.com/office/drawing/2016/5/9/chartex" xmlns:cx4="http://schemas.microsoft.com/office/drawing/2016/5/10/chartex" xmlns:cx5="http://schemas.microsoft.com/office/drawing/2016/5/11/chartex" xmlns:cx6="http://schemas.microsoft.com/office/drawing/2016/5/12/chartex" xmlns:cx7="http://schemas.microsoft.com/office/drawing/2016/5/13/chartex" xmlns:cx8="http://schemas.microsoft.com/office/drawing/2016/5/14/chartex" xmlns:mc="http://schemas.openxmlformats.org/markup-compatibility/2006" xmlns:aink="http://schemas.microsoft.com/office/drawing/2016/ink" xmlns:am3d="http://schemas.microsoft.com/office/drawing/2017/model3d" xmlns:o="urn:schemas-microsoft-com:office:office" xmlns:r="http://schemas.openxmlformats.org/officeDocument/2006/relationships" xmlns:m="http://schemas.openxmlformats.org/officeDocument/2006/math" xmlns:v="urn:schemas-microsoft-com:vml" xmlns:wp14="http://schemas.microsoft.com/office/word/2010/wordprocessingDrawing" xmlns:wp="http://schemas.openxmlformats.org/drawingml/2006/wordprocessingDrawing" xmlns:w10="urn:schemas-microsoft-com:office:word" xmlns:w="http://schemas.openxmlformats.org/wordprocessingml/2006/main" xmlns:w14="http://schemas.microsoft.com/office/word/2010/wordml" xmlns:w15="http://schemas.microsoft.com/office/word/2012/wordml" xmlns:w16cid="http://schemas.microsoft.com/office/word/2016/wordml/cid" xmlns:w16se="http://schemas.microsoft.com/office/word/2015/wordml/symex" xmlns:wpg="http://schemas.microsoft.com/office/word/2010/wordprocessingGroup" xmlns:wpi="http://schemas.microsoft.com/office/word/2010/wordprocessingInk" xmlns:wne="http://schemas.microsoft.com/office/word/2006/wordml" xmlns:wps="http://schemas.microsoft.com/office/word/2010/wordprocessingShape" mc:Ignorable="w14 w15 w16se w16cid wp14">
+<w:document xmlns:wpc="http://schemas.microsoft.com/office/word/2010/wordprocessingCanvas" xmlns:cx="http://schemas.microsoft.com/office/drawing/2014/chartex" xmlns:cx1="http://schemas.microsoft.com/office/drawing/2015/9/8/chartex" xmlns:cx2="http://schemas.microsoft.com/office/drawing/2015/10/21/chartex" xmlns:cx3="http://schemas.microsoft.com/office/drawing/2016/5/9/chartex" xmlns:cx4="http://schemas.microsoft.com/office/drawing/2016/5/10/chartex" xmlns:cx5="http://schemas.microsoft.com/office/drawing/2016/5/11/chartex" xmlns:cx6="http://schemas.microsoft.com/office/drawing/2016/5/12/chartex" xmlns:cx7="http://schemas.microsoft.com/office/drawing/2016/5/13/chartex" xmlns:cx8="http://schemas.microsoft.com/office/drawing/2016/5/14/chartex" xmlns:mc="http://schemas.openxmlformats.org/markup-compatibility/2006" xmlns:aink="http://schemas.microsoft.com/office/drawing/2016/ink" xmlns:am3d="http://schemas.microsoft.com/office/drawing/2017/model3d" xmlns:o="urn:schemas-microsoft-com:office:office" xmlns:r="http://schemas.openxmlformats.org/officeDocument/2006/relationships" xmlns:m="http://schemas.openxmlformats.org/officeDocument/2006/math" xmlns:v="urn:schemas-microsoft-com:vml" xmlns:wp14="http://schemas.microsoft.com/office/word/2010/wordprocessingDrawing" xmlns:wp="http://schemas.openxmlformats.org/drawingml/2006/wordprocessingDrawing" xmlns:w10="urn:schemas-microsoft-com:office:word" xmlns:w="http://schemas.openxmlformats.org/wordprocessingml/2006/main" xmlns:w14="http://schemas.microsoft.com/office/word/2010/wordml" xmlns:w15="http://schemas.microsoft.com/office/word/2012/wordml" xmlns:w16cex="http://schemas.microsoft.com/office/word/2018/wordml/cex" xmlns:w16cid="http://schemas.microsoft.com/office/word/2016/wordml/cid" xmlns:w16="http://schemas.microsoft.com/office/word/2018/wordml" xmlns:w16se="http://schemas.microsoft.com/office/word/2015/wordml/symex" xmlns:wpg="http://schemas.microsoft.com/office/word/2010/wordprocessingGroup" xmlns:wpi="http://schemas.microsoft.com/office/word/2010/wordprocessingInk" xmlns:wne="http://schemas.microsoft.com/office/word/2006/wordml" xmlns:wps="http://schemas.microsoft.com/office/word/2010/wordprocessingShape" mc:Ignorable="w14 w15 w16se w16cid w16 w16cex wp14">
   <w:background w:color="000000"/>
   <w:body>
     <w:tbl>
@@ -854,7 +854,7 @@
           <w:noProof/>
         </w:rPr>
         <w:drawing>
-          <wp:inline distT="0" distB="0" distL="0" distR="0" wp14:anchorId="2C424763" wp14:editId="05B97783">
+          <wp:inline distT="0" distB="0" distL="0" distR="0" wp14:anchorId="3D87AC05" wp14:editId="18DF1941">
             <wp:extent cx="1707515" cy="1400810"/>
             <wp:effectExtent l="0" t="0" r="0" b="0"/>
             <wp:docPr id="1" name="Picture 1"/>
@@ -914,7 +914,7 @@
           <w:noProof/>
         </w:rPr>
         <w:drawing>
-          <wp:inline distT="0" distB="0" distL="0" distR="0" wp14:anchorId="372A8833" wp14:editId="75B7DB6D">
+          <wp:inline distT="0" distB="0" distL="0" distR="0" wp14:anchorId="41D8997F" wp14:editId="2D857089">
             <wp:extent cx="1707515" cy="1400810"/>
             <wp:effectExtent l="0" t="0" r="0" b="0"/>
             <wp:docPr id="2" name="Picture 2"/>
@@ -1001,7 +1001,7 @@
           <w:noProof/>
         </w:rPr>
         <w:drawing>
-          <wp:inline distT="0" distB="0" distL="0" distR="0" wp14:anchorId="6EBD1089" wp14:editId="6630484F">
+          <wp:inline distT="0" distB="0" distL="0" distR="0" wp14:anchorId="733AF19D" wp14:editId="3753F691">
             <wp:extent cx="771525" cy="771525"/>
             <wp:effectExtent l="0" t="0" r="0" b="0"/>
             <wp:docPr id="63" name="Picture 63"/>
@@ -1065,7 +1065,7 @@
           <w:noProof/>
         </w:rPr>
         <w:drawing>
-          <wp:inline distT="0" distB="0" distL="0" distR="0" wp14:anchorId="6552F84E" wp14:editId="3B0CC0F9">
+          <wp:inline distT="0" distB="0" distL="0" distR="0" wp14:anchorId="2B26ED1F" wp14:editId="0F638CF1">
             <wp:extent cx="549910" cy="671195"/>
             <wp:effectExtent l="0" t="0" r="0" b="0"/>
             <wp:docPr id="64" name="Picture 64"/>
@@ -1253,7 +1253,7 @@
                 <w:noProof/>
               </w:rPr>
               <w:drawing>
-                <wp:inline distT="0" distB="0" distL="0" distR="0" wp14:anchorId="7353D4DD" wp14:editId="721A1C44">
+                <wp:inline distT="0" distB="0" distL="0" distR="0" wp14:anchorId="7922A262" wp14:editId="40BC8994">
                   <wp:extent cx="1073150" cy="835025"/>
                   <wp:effectExtent l="0" t="0" r="0" b="0"/>
                   <wp:docPr id="3" name="Picture 3"/>
@@ -1321,7 +1321,7 @@
                 <w:noProof/>
               </w:rPr>
               <w:drawing>
-                <wp:inline distT="0" distB="0" distL="0" distR="0" wp14:anchorId="6EBB51D0" wp14:editId="233E952C">
+                <wp:inline distT="0" distB="0" distL="0" distR="0" wp14:anchorId="1BF6D5E6" wp14:editId="677897F1">
                   <wp:extent cx="1104900" cy="877570"/>
                   <wp:effectExtent l="0" t="0" r="0" b="0"/>
                   <wp:docPr id="4" name="Picture 4"/>
@@ -1525,7 +1525,7 @@
                 <w:noProof/>
               </w:rPr>
               <w:drawing>
-                <wp:inline distT="0" distB="0" distL="0" distR="0" wp14:anchorId="32ED6F29" wp14:editId="59CE37E2">
+                <wp:inline distT="0" distB="0" distL="0" distR="0" wp14:anchorId="1869EC05" wp14:editId="32902BC6">
                   <wp:extent cx="903605" cy="919480"/>
                   <wp:effectExtent l="0" t="0" r="0" b="0"/>
                   <wp:docPr id="5" name="Picture 5"/>
@@ -1592,7 +1592,7 @@
                 <w:noProof/>
               </w:rPr>
               <w:drawing>
-                <wp:inline distT="0" distB="0" distL="0" distR="0" wp14:anchorId="5742B796" wp14:editId="3589D135">
+                <wp:inline distT="0" distB="0" distL="0" distR="0" wp14:anchorId="5FEC07FF" wp14:editId="7CFB9CE5">
                   <wp:extent cx="914400" cy="930275"/>
                   <wp:effectExtent l="0" t="0" r="0" b="0"/>
                   <wp:docPr id="6" name="Picture 6"/>
@@ -1658,7 +1658,7 @@
                 <w:noProof/>
               </w:rPr>
               <w:drawing>
-                <wp:inline distT="0" distB="0" distL="0" distR="0" wp14:anchorId="032B9E52" wp14:editId="3B656EE1">
+                <wp:inline distT="0" distB="0" distL="0" distR="0" wp14:anchorId="5BBF0689" wp14:editId="4A6A8DA9">
                   <wp:extent cx="771525" cy="930275"/>
                   <wp:effectExtent l="0" t="0" r="0" b="0"/>
                   <wp:docPr id="7" name="Picture 7"/>
@@ -1724,7 +1724,7 @@
                 <w:noProof/>
               </w:rPr>
               <w:drawing>
-                <wp:inline distT="0" distB="0" distL="0" distR="0" wp14:anchorId="3D5B8555" wp14:editId="7B16E551">
+                <wp:inline distT="0" distB="0" distL="0" distR="0" wp14:anchorId="74C968B4" wp14:editId="6DC2B933">
                   <wp:extent cx="930275" cy="914400"/>
                   <wp:effectExtent l="0" t="0" r="0" b="0"/>
                   <wp:docPr id="8" name="Picture 8"/>
@@ -1904,7 +1904,7 @@
                 <w:noProof/>
               </w:rPr>
               <w:drawing>
-                <wp:inline distT="0" distB="0" distL="0" distR="0" wp14:anchorId="386853A8" wp14:editId="155E17FF">
+                <wp:inline distT="0" distB="0" distL="0" distR="0" wp14:anchorId="6247C473" wp14:editId="76485168">
                   <wp:extent cx="1009650" cy="1041400"/>
                   <wp:effectExtent l="0" t="0" r="0" b="0"/>
                   <wp:docPr id="9" name="Picture 9"/>
@@ -1972,7 +1972,7 @@
                 <w:noProof/>
               </w:rPr>
               <w:drawing>
-                <wp:inline distT="0" distB="0" distL="0" distR="0" wp14:anchorId="55CB3B72" wp14:editId="70B46BE3">
+                <wp:inline distT="0" distB="0" distL="0" distR="0" wp14:anchorId="4F67F69F" wp14:editId="626D04B5">
                   <wp:extent cx="1025525" cy="956945"/>
                   <wp:effectExtent l="0" t="0" r="0" b="0"/>
                   <wp:docPr id="10" name="Picture 10"/>
@@ -2162,7 +2162,7 @@
                 <w:noProof/>
               </w:rPr>
               <w:drawing>
-                <wp:inline distT="0" distB="0" distL="0" distR="0" wp14:anchorId="549BDDBF" wp14:editId="7A96D302">
+                <wp:inline distT="0" distB="0" distL="0" distR="0" wp14:anchorId="0B5A7085" wp14:editId="279B4CD9">
                   <wp:extent cx="1125855" cy="1067435"/>
                   <wp:effectExtent l="0" t="0" r="0" b="0"/>
                   <wp:docPr id="11" name="Picture 11"/>
@@ -2229,7 +2229,7 @@
                 <w:noProof/>
               </w:rPr>
               <w:drawing>
-                <wp:inline distT="0" distB="0" distL="0" distR="0" wp14:anchorId="0729DFC7" wp14:editId="6C7A8612">
+                <wp:inline distT="0" distB="0" distL="0" distR="0" wp14:anchorId="0BDFF2F5" wp14:editId="2978577A">
                   <wp:extent cx="1141730" cy="1041400"/>
                   <wp:effectExtent l="0" t="0" r="0" b="0"/>
                   <wp:docPr id="12" name="Picture 12"/>
@@ -2443,7 +2443,7 @@
                 <w:noProof/>
               </w:rPr>
               <w:drawing>
-                <wp:inline distT="0" distB="0" distL="0" distR="0" wp14:anchorId="337643E5" wp14:editId="5B177CA2">
+                <wp:inline distT="0" distB="0" distL="0" distR="0" wp14:anchorId="08C0BF30" wp14:editId="65733C13">
                   <wp:extent cx="1004570" cy="993775"/>
                   <wp:effectExtent l="0" t="0" r="0" b="0"/>
                   <wp:docPr id="13" name="Picture 13"/>
@@ -2510,7 +2510,7 @@
                 <w:noProof/>
               </w:rPr>
               <w:drawing>
-                <wp:inline distT="0" distB="0" distL="0" distR="0" wp14:anchorId="2F1547E4" wp14:editId="5E73C507">
+                <wp:inline distT="0" distB="0" distL="0" distR="0" wp14:anchorId="10D4821E" wp14:editId="43906AE0">
                   <wp:extent cx="1051560" cy="898525"/>
                   <wp:effectExtent l="0" t="0" r="0" b="0"/>
                   <wp:docPr id="14" name="Picture 14"/>
@@ -2576,7 +2576,7 @@
                 <w:noProof/>
               </w:rPr>
               <w:drawing>
-                <wp:inline distT="0" distB="0" distL="0" distR="0" wp14:anchorId="1A5A7729" wp14:editId="1B9A1CAA">
+                <wp:inline distT="0" distB="0" distL="0" distR="0" wp14:anchorId="1660F323" wp14:editId="205C3E70">
                   <wp:extent cx="909320" cy="951230"/>
                   <wp:effectExtent l="0" t="0" r="0" b="0"/>
                   <wp:docPr id="15" name="Picture 15"/>
@@ -2642,7 +2642,7 @@
                 <w:noProof/>
               </w:rPr>
               <w:drawing>
-                <wp:inline distT="0" distB="0" distL="0" distR="0" wp14:anchorId="024A6527" wp14:editId="7B172FE7">
+                <wp:inline distT="0" distB="0" distL="0" distR="0" wp14:anchorId="0DD4156C" wp14:editId="1C4695B2">
                   <wp:extent cx="1035685" cy="956945"/>
                   <wp:effectExtent l="0" t="0" r="0" b="0"/>
                   <wp:docPr id="16" name="Picture 16"/>
@@ -2843,7 +2843,7 @@
                 <w:noProof/>
               </w:rPr>
               <w:drawing>
-                <wp:inline distT="0" distB="0" distL="0" distR="0" wp14:anchorId="4395AD9A" wp14:editId="6031C117">
+                <wp:inline distT="0" distB="0" distL="0" distR="0" wp14:anchorId="5AE98FC0" wp14:editId="4D3C9A88">
                   <wp:extent cx="1051560" cy="946150"/>
                   <wp:effectExtent l="0" t="0" r="0" b="0"/>
                   <wp:docPr id="17" name="Picture 17"/>
@@ -2910,7 +2910,7 @@
                 <w:noProof/>
               </w:rPr>
               <w:drawing>
-                <wp:inline distT="0" distB="0" distL="0" distR="0" wp14:anchorId="6FC96884" wp14:editId="1CBB9601">
+                <wp:inline distT="0" distB="0" distL="0" distR="0" wp14:anchorId="29012ED2" wp14:editId="2D6DF8D8">
                   <wp:extent cx="935355" cy="988695"/>
                   <wp:effectExtent l="0" t="0" r="0" b="0"/>
                   <wp:docPr id="18" name="Picture 18"/>
@@ -2976,7 +2976,7 @@
                 <w:noProof/>
               </w:rPr>
               <w:drawing>
-                <wp:inline distT="0" distB="0" distL="0" distR="0" wp14:anchorId="63765630" wp14:editId="4DD5679F">
+                <wp:inline distT="0" distB="0" distL="0" distR="0" wp14:anchorId="6EF0460A" wp14:editId="12BBEA18">
                   <wp:extent cx="919480" cy="998855"/>
                   <wp:effectExtent l="0" t="0" r="0" b="0"/>
                   <wp:docPr id="19" name="Picture 19"/>
@@ -3042,7 +3042,7 @@
                 <w:noProof/>
               </w:rPr>
               <w:drawing>
-                <wp:inline distT="0" distB="0" distL="0" distR="0" wp14:anchorId="0EF52617" wp14:editId="6DC30656">
+                <wp:inline distT="0" distB="0" distL="0" distR="0" wp14:anchorId="4E1042F4" wp14:editId="60E5793C">
                   <wp:extent cx="1009650" cy="1041400"/>
                   <wp:effectExtent l="0" t="0" r="0" b="0"/>
                   <wp:docPr id="20" name="Picture 20"/>
@@ -3210,7 +3210,7 @@
                 <w:noProof/>
               </w:rPr>
               <w:drawing>
-                <wp:inline distT="0" distB="0" distL="0" distR="0" wp14:anchorId="6DD7041B" wp14:editId="6CC56B2E">
+                <wp:inline distT="0" distB="0" distL="0" distR="0" wp14:anchorId="5E68D088" wp14:editId="7614D429">
                   <wp:extent cx="1067435" cy="925195"/>
                   <wp:effectExtent l="0" t="0" r="0" b="0"/>
                   <wp:docPr id="21" name="Picture 21"/>
@@ -3277,7 +3277,7 @@
                 <w:noProof/>
               </w:rPr>
               <w:drawing>
-                <wp:inline distT="0" distB="0" distL="0" distR="0" wp14:anchorId="6CADA8C9" wp14:editId="5D312892">
+                <wp:inline distT="0" distB="0" distL="0" distR="0" wp14:anchorId="181C122C" wp14:editId="07F1DD68">
                   <wp:extent cx="1009650" cy="898525"/>
                   <wp:effectExtent l="0" t="0" r="0" b="0"/>
                   <wp:docPr id="22" name="Picture 22"/>
@@ -3494,7 +3494,7 @@
                 <w:noProof/>
               </w:rPr>
               <w:drawing>
-                <wp:inline distT="0" distB="0" distL="0" distR="0" wp14:anchorId="41EE4520" wp14:editId="6CDEBF87">
+                <wp:inline distT="0" distB="0" distL="0" distR="0" wp14:anchorId="64C793D4" wp14:editId="577F1CEE">
                   <wp:extent cx="771525" cy="723900"/>
                   <wp:effectExtent l="0" t="0" r="0" b="0"/>
                   <wp:docPr id="23" name="Picture 23"/>
@@ -3561,7 +3561,7 @@
                 <w:noProof/>
               </w:rPr>
               <w:drawing>
-                <wp:inline distT="0" distB="0" distL="0" distR="0" wp14:anchorId="38669541" wp14:editId="5278B827">
+                <wp:inline distT="0" distB="0" distL="0" distR="0" wp14:anchorId="4285CC66" wp14:editId="21FF3B26">
                   <wp:extent cx="729615" cy="808990"/>
                   <wp:effectExtent l="0" t="0" r="0" b="0"/>
                   <wp:docPr id="24" name="Picture 24"/>
@@ -3628,7 +3628,7 @@
                 <w:noProof/>
               </w:rPr>
               <w:drawing>
-                <wp:inline distT="0" distB="0" distL="0" distR="0" wp14:anchorId="7C3D8C54" wp14:editId="603D5C63">
+                <wp:inline distT="0" distB="0" distL="0" distR="0" wp14:anchorId="578CEF54" wp14:editId="54C65124">
                   <wp:extent cx="676275" cy="787400"/>
                   <wp:effectExtent l="0" t="0" r="0" b="0"/>
                   <wp:docPr id="25" name="Picture 25"/>
@@ -3695,7 +3695,7 @@
                 <w:noProof/>
               </w:rPr>
               <w:drawing>
-                <wp:inline distT="0" distB="0" distL="0" distR="0" wp14:anchorId="2D0E3522" wp14:editId="151913CC">
+                <wp:inline distT="0" distB="0" distL="0" distR="0" wp14:anchorId="5723B3EF" wp14:editId="0FBABA35">
                   <wp:extent cx="829945" cy="808990"/>
                   <wp:effectExtent l="0" t="0" r="0" b="0"/>
                   <wp:docPr id="26" name="Picture 26"/>
@@ -3889,7 +3889,7 @@
                 <w:noProof/>
               </w:rPr>
               <w:drawing>
-                <wp:inline distT="0" distB="0" distL="0" distR="0" wp14:anchorId="7E1946A8" wp14:editId="2AB89B29">
+                <wp:inline distT="0" distB="0" distL="0" distR="0" wp14:anchorId="098649B1" wp14:editId="7FC5B4E2">
                   <wp:extent cx="829945" cy="1083310"/>
                   <wp:effectExtent l="0" t="0" r="0" b="0"/>
                   <wp:docPr id="27" name="Picture 27"/>
@@ -3957,7 +3957,7 @@
                 <w:noProof/>
               </w:rPr>
               <w:drawing>
-                <wp:inline distT="0" distB="0" distL="0" distR="0" wp14:anchorId="07253EC0" wp14:editId="3AE510D6">
+                <wp:inline distT="0" distB="0" distL="0" distR="0" wp14:anchorId="5EB93B09" wp14:editId="031AA8B5">
                   <wp:extent cx="993775" cy="977900"/>
                   <wp:effectExtent l="0" t="0" r="0" b="0"/>
                   <wp:docPr id="28" name="Picture 28"/>
@@ -4025,7 +4025,7 @@
                 <w:noProof/>
               </w:rPr>
               <w:drawing>
-                <wp:inline distT="0" distB="0" distL="0" distR="0" wp14:anchorId="00C3A75B" wp14:editId="6CF7F7B7">
+                <wp:inline distT="0" distB="0" distL="0" distR="0" wp14:anchorId="30C6D277" wp14:editId="5684E73D">
                   <wp:extent cx="745490" cy="866775"/>
                   <wp:effectExtent l="0" t="0" r="0" b="0"/>
                   <wp:docPr id="29" name="Picture 29"/>
@@ -4093,7 +4093,7 @@
                 <w:noProof/>
               </w:rPr>
               <w:drawing>
-                <wp:inline distT="0" distB="0" distL="0" distR="0" wp14:anchorId="7FE72761" wp14:editId="61DEC260">
+                <wp:inline distT="0" distB="0" distL="0" distR="0" wp14:anchorId="43A7EEFE" wp14:editId="1C886C54">
                   <wp:extent cx="755650" cy="909320"/>
                   <wp:effectExtent l="0" t="0" r="0" b="0"/>
                   <wp:docPr id="30" name="Picture 30"/>
@@ -4272,7 +4272,7 @@
                 <w:noProof/>
               </w:rPr>
               <w:drawing>
-                <wp:inline distT="0" distB="0" distL="0" distR="0" wp14:anchorId="39D3CCBE" wp14:editId="0D627622">
+                <wp:inline distT="0" distB="0" distL="0" distR="0" wp14:anchorId="38B09521" wp14:editId="6955D8D2">
                   <wp:extent cx="1205230" cy="819150"/>
                   <wp:effectExtent l="0" t="0" r="0" b="0"/>
                   <wp:docPr id="31" name="Picture 31"/>
@@ -4340,7 +4340,7 @@
                 <w:noProof/>
               </w:rPr>
               <w:drawing>
-                <wp:inline distT="0" distB="0" distL="0" distR="0" wp14:anchorId="155AB96A" wp14:editId="5487E0C9">
+                <wp:inline distT="0" distB="0" distL="0" distR="0" wp14:anchorId="1D6BD538" wp14:editId="4CDF9285">
                   <wp:extent cx="1173480" cy="745490"/>
                   <wp:effectExtent l="0" t="0" r="0" b="0"/>
                   <wp:docPr id="32" name="Picture 32"/>
@@ -4408,7 +4408,7 @@
                 <w:noProof/>
               </w:rPr>
               <w:drawing>
-                <wp:inline distT="0" distB="0" distL="0" distR="0" wp14:anchorId="7BC77195" wp14:editId="2D5D56EB">
+                <wp:inline distT="0" distB="0" distL="0" distR="0" wp14:anchorId="3804D59A" wp14:editId="2C835441">
                   <wp:extent cx="1057275" cy="845820"/>
                   <wp:effectExtent l="0" t="0" r="0" b="0"/>
                   <wp:docPr id="33" name="Picture 33"/>
@@ -4476,7 +4476,7 @@
                 <w:noProof/>
               </w:rPr>
               <w:drawing>
-                <wp:inline distT="0" distB="0" distL="0" distR="0" wp14:anchorId="70DC3D86" wp14:editId="4C313ACF">
+                <wp:inline distT="0" distB="0" distL="0" distR="0" wp14:anchorId="45441D40" wp14:editId="6122FFB5">
                   <wp:extent cx="1104900" cy="866775"/>
                   <wp:effectExtent l="0" t="0" r="0" b="0"/>
                   <wp:docPr id="34" name="Picture 34"/>
@@ -4671,7 +4671,7 @@
                 <w:noProof/>
               </w:rPr>
               <w:drawing>
-                <wp:inline distT="0" distB="0" distL="0" distR="0" wp14:anchorId="17A9FE3A" wp14:editId="6F8AC78A">
+                <wp:inline distT="0" distB="0" distL="0" distR="0" wp14:anchorId="16B8AC55" wp14:editId="45B7E9BB">
                   <wp:extent cx="1067435" cy="941070"/>
                   <wp:effectExtent l="0" t="0" r="0" b="0"/>
                   <wp:docPr id="35" name="Picture 35"/>
@@ -4739,7 +4739,7 @@
                 <w:noProof/>
               </w:rPr>
               <w:drawing>
-                <wp:inline distT="0" distB="0" distL="0" distR="0" wp14:anchorId="3A15FC7C" wp14:editId="7883E48E">
+                <wp:inline distT="0" distB="0" distL="0" distR="0" wp14:anchorId="3B8E9542" wp14:editId="6800D526">
                   <wp:extent cx="1051560" cy="877570"/>
                   <wp:effectExtent l="0" t="0" r="0" b="0"/>
                   <wp:docPr id="36" name="Picture 36"/>
@@ -4807,7 +4807,7 @@
                 <w:noProof/>
               </w:rPr>
               <w:drawing>
-                <wp:inline distT="0" distB="0" distL="0" distR="0" wp14:anchorId="76E40EAC" wp14:editId="2613DCB0">
+                <wp:inline distT="0" distB="0" distL="0" distR="0" wp14:anchorId="02FDFA49" wp14:editId="64777013">
                   <wp:extent cx="988695" cy="887730"/>
                   <wp:effectExtent l="0" t="0" r="0" b="0"/>
                   <wp:docPr id="37" name="Picture 37"/>
@@ -4875,7 +4875,7 @@
                 <w:noProof/>
               </w:rPr>
               <w:drawing>
-                <wp:inline distT="0" distB="0" distL="0" distR="0" wp14:anchorId="63061DAF" wp14:editId="7CADA2EE">
+                <wp:inline distT="0" distB="0" distL="0" distR="0" wp14:anchorId="55137387" wp14:editId="6643DEBA">
                   <wp:extent cx="914400" cy="835025"/>
                   <wp:effectExtent l="0" t="0" r="0" b="0"/>
                   <wp:docPr id="38" name="Picture 38"/>
@@ -5054,7 +5054,7 @@
                 <w:noProof/>
               </w:rPr>
               <w:drawing>
-                <wp:inline distT="0" distB="0" distL="0" distR="0" wp14:anchorId="2C5074EE" wp14:editId="25A29AAA">
+                <wp:inline distT="0" distB="0" distL="0" distR="0" wp14:anchorId="54C479DC" wp14:editId="1083C32B">
                   <wp:extent cx="1057275" cy="903605"/>
                   <wp:effectExtent l="0" t="0" r="0" b="0"/>
                   <wp:docPr id="39" name="Picture 39"/>
@@ -5122,7 +5122,7 @@
                 <w:noProof/>
               </w:rPr>
               <w:drawing>
-                <wp:inline distT="0" distB="0" distL="0" distR="0" wp14:anchorId="6A143B2E" wp14:editId="252F423B">
+                <wp:inline distT="0" distB="0" distL="0" distR="0" wp14:anchorId="29E2FEB9" wp14:editId="0452B83B">
                   <wp:extent cx="1168400" cy="798195"/>
                   <wp:effectExtent l="0" t="0" r="0" b="0"/>
                   <wp:docPr id="40" name="Picture 40"/>
@@ -5190,7 +5190,7 @@
                 <w:noProof/>
               </w:rPr>
               <w:drawing>
-                <wp:inline distT="0" distB="0" distL="0" distR="0" wp14:anchorId="210CA834" wp14:editId="7D9D9367">
+                <wp:inline distT="0" distB="0" distL="0" distR="0" wp14:anchorId="74726BAC" wp14:editId="6499A72F">
                   <wp:extent cx="1009650" cy="814070"/>
                   <wp:effectExtent l="0" t="0" r="0" b="0"/>
                   <wp:docPr id="41" name="Picture 41"/>
@@ -5258,7 +5258,7 @@
                 <w:noProof/>
               </w:rPr>
               <w:drawing>
-                <wp:inline distT="0" distB="0" distL="0" distR="0" wp14:anchorId="212CBF52" wp14:editId="4CB46BA7">
+                <wp:inline distT="0" distB="0" distL="0" distR="0" wp14:anchorId="75AFA018" wp14:editId="6D9DB9BE">
                   <wp:extent cx="982980" cy="866775"/>
                   <wp:effectExtent l="0" t="0" r="0" b="0"/>
                   <wp:docPr id="42" name="Picture 42"/>
@@ -5437,7 +5437,7 @@
                 <w:noProof/>
               </w:rPr>
               <w:drawing>
-                <wp:inline distT="0" distB="0" distL="0" distR="0" wp14:anchorId="4092CEB8" wp14:editId="5B1135A5">
+                <wp:inline distT="0" distB="0" distL="0" distR="0" wp14:anchorId="56EBA622" wp14:editId="295146C9">
                   <wp:extent cx="1120775" cy="835025"/>
                   <wp:effectExtent l="0" t="0" r="0" b="0"/>
                   <wp:docPr id="43" name="Picture 43"/>
@@ -5505,7 +5505,7 @@
                 <w:noProof/>
               </w:rPr>
               <w:drawing>
-                <wp:inline distT="0" distB="0" distL="0" distR="0" wp14:anchorId="3E43DBC0" wp14:editId="4C52224D">
+                <wp:inline distT="0" distB="0" distL="0" distR="0" wp14:anchorId="2E155E18" wp14:editId="04C786BB">
                   <wp:extent cx="1130935" cy="871855"/>
                   <wp:effectExtent l="0" t="0" r="0" b="0"/>
                   <wp:docPr id="44" name="Picture 44"/>
@@ -5573,7 +5573,7 @@
                 <w:noProof/>
               </w:rPr>
               <w:drawing>
-                <wp:inline distT="0" distB="0" distL="0" distR="0" wp14:anchorId="05FABDBE" wp14:editId="7F4DC65C">
+                <wp:inline distT="0" distB="0" distL="0" distR="0" wp14:anchorId="75885666" wp14:editId="0A67762D">
                   <wp:extent cx="1057275" cy="935355"/>
                   <wp:effectExtent l="0" t="0" r="0" b="0"/>
                   <wp:docPr id="45" name="Picture 45"/>
@@ -5641,7 +5641,7 @@
                 <w:noProof/>
               </w:rPr>
               <w:drawing>
-                <wp:inline distT="0" distB="0" distL="0" distR="0" wp14:anchorId="65BFBB4B" wp14:editId="07812077">
+                <wp:inline distT="0" distB="0" distL="0" distR="0" wp14:anchorId="3E2D5E36" wp14:editId="6D840A7E">
                   <wp:extent cx="972820" cy="855980"/>
                   <wp:effectExtent l="0" t="0" r="0" b="0"/>
                   <wp:docPr id="46" name="Picture 46"/>
@@ -5820,7 +5820,7 @@
                 <w:noProof/>
               </w:rPr>
               <w:drawing>
-                <wp:inline distT="0" distB="0" distL="0" distR="0" wp14:anchorId="7FC71E23" wp14:editId="14DC2BAA">
+                <wp:inline distT="0" distB="0" distL="0" distR="0" wp14:anchorId="7D936B8C" wp14:editId="1B91C9BB">
                   <wp:extent cx="1226185" cy="835025"/>
                   <wp:effectExtent l="0" t="0" r="0" b="0"/>
                   <wp:docPr id="47" name="Picture 47"/>
@@ -5888,7 +5888,7 @@
                 <w:noProof/>
               </w:rPr>
               <w:drawing>
-                <wp:inline distT="0" distB="0" distL="0" distR="0" wp14:anchorId="5D83D17A" wp14:editId="2508226B">
+                <wp:inline distT="0" distB="0" distL="0" distR="0" wp14:anchorId="42F4C5C1" wp14:editId="43534724">
                   <wp:extent cx="1189355" cy="666115"/>
                   <wp:effectExtent l="0" t="0" r="0" b="0"/>
                   <wp:docPr id="48" name="Picture 48"/>
@@ -5956,7 +5956,7 @@
                 <w:noProof/>
               </w:rPr>
               <w:drawing>
-                <wp:inline distT="0" distB="0" distL="0" distR="0" wp14:anchorId="441D2854" wp14:editId="2DA106F8">
+                <wp:inline distT="0" distB="0" distL="0" distR="0" wp14:anchorId="6CDD1B99" wp14:editId="7978AF85">
                   <wp:extent cx="962025" cy="824230"/>
                   <wp:effectExtent l="0" t="0" r="0" b="0"/>
                   <wp:docPr id="49" name="Picture 49"/>
@@ -6024,7 +6024,7 @@
                 <w:noProof/>
               </w:rPr>
               <w:drawing>
-                <wp:inline distT="0" distB="0" distL="0" distR="0" wp14:anchorId="15951384" wp14:editId="131A6401">
+                <wp:inline distT="0" distB="0" distL="0" distR="0" wp14:anchorId="25F273BC" wp14:editId="614EB4DC">
                   <wp:extent cx="1073150" cy="808990"/>
                   <wp:effectExtent l="0" t="0" r="0" b="0"/>
                   <wp:docPr id="50" name="Picture 50"/>
@@ -6203,7 +6203,7 @@
                 <w:noProof/>
               </w:rPr>
               <w:drawing>
-                <wp:inline distT="0" distB="0" distL="0" distR="0" wp14:anchorId="767B44EA" wp14:editId="720FBAF1">
+                <wp:inline distT="0" distB="0" distL="0" distR="0" wp14:anchorId="237D334A" wp14:editId="15256FC8">
                   <wp:extent cx="972820" cy="1078230"/>
                   <wp:effectExtent l="0" t="0" r="0" b="0"/>
                   <wp:docPr id="51" name="Picture 51"/>
@@ -6271,7 +6271,7 @@
                 <w:noProof/>
               </w:rPr>
               <w:drawing>
-                <wp:inline distT="0" distB="0" distL="0" distR="0" wp14:anchorId="6083AC28" wp14:editId="36705712">
+                <wp:inline distT="0" distB="0" distL="0" distR="0" wp14:anchorId="583E1396" wp14:editId="608249B7">
                   <wp:extent cx="1141730" cy="956945"/>
                   <wp:effectExtent l="0" t="0" r="0" b="0"/>
                   <wp:docPr id="52" name="Picture 52"/>
@@ -6339,7 +6339,7 @@
                 <w:noProof/>
               </w:rPr>
               <w:drawing>
-                <wp:inline distT="0" distB="0" distL="0" distR="0" wp14:anchorId="0EC90D88" wp14:editId="5218D287">
+                <wp:inline distT="0" distB="0" distL="0" distR="0" wp14:anchorId="0152E4B9" wp14:editId="641D4E9E">
                   <wp:extent cx="1305560" cy="977900"/>
                   <wp:effectExtent l="0" t="0" r="0" b="0"/>
                   <wp:docPr id="53" name="Picture 53"/>
@@ -6407,7 +6407,7 @@
                 <w:noProof/>
               </w:rPr>
               <w:drawing>
-                <wp:inline distT="0" distB="0" distL="0" distR="0" wp14:anchorId="1D5160C2" wp14:editId="55F9B28A">
+                <wp:inline distT="0" distB="0" distL="0" distR="0" wp14:anchorId="535DF331" wp14:editId="56478467">
                   <wp:extent cx="1162685" cy="1041400"/>
                   <wp:effectExtent l="0" t="0" r="0" b="0"/>
                   <wp:docPr id="54" name="Picture 54"/>
@@ -6595,7 +6595,7 @@
                 <w:noProof/>
               </w:rPr>
               <w:drawing>
-                <wp:inline distT="0" distB="0" distL="0" distR="0" wp14:anchorId="67433D95" wp14:editId="199E7B16">
+                <wp:inline distT="0" distB="0" distL="0" distR="0" wp14:anchorId="10AF48F3" wp14:editId="2F8E4A7A">
                   <wp:extent cx="1152525" cy="988695"/>
                   <wp:effectExtent l="0" t="0" r="0" b="0"/>
                   <wp:docPr id="55" name="Picture 55"/>
@@ -6663,7 +6663,7 @@
                 <w:noProof/>
               </w:rPr>
               <w:drawing>
-                <wp:inline distT="0" distB="0" distL="0" distR="0" wp14:anchorId="6FE4BB6E" wp14:editId="34F74CE5">
+                <wp:inline distT="0" distB="0" distL="0" distR="0" wp14:anchorId="00CBE6A4" wp14:editId="295BDD86">
                   <wp:extent cx="1263015" cy="925195"/>
                   <wp:effectExtent l="0" t="0" r="0" b="0"/>
                   <wp:docPr id="56" name="Picture 56"/>
@@ -6864,7 +6864,7 @@
                 <w:noProof/>
               </w:rPr>
               <w:drawing>
-                <wp:inline distT="0" distB="0" distL="0" distR="0" wp14:anchorId="0E4DB041" wp14:editId="556F76E4">
+                <wp:inline distT="0" distB="0" distL="0" distR="0" wp14:anchorId="444E1D25" wp14:editId="03C0F404">
                   <wp:extent cx="887730" cy="1041400"/>
                   <wp:effectExtent l="0" t="0" r="0" b="0"/>
                   <wp:docPr id="57" name="Picture 57"/>
@@ -6932,7 +6932,7 @@
                 <w:noProof/>
               </w:rPr>
               <w:drawing>
-                <wp:inline distT="0" distB="0" distL="0" distR="0" wp14:anchorId="3030FB65" wp14:editId="6229211D">
+                <wp:inline distT="0" distB="0" distL="0" distR="0" wp14:anchorId="1C5DF7E6" wp14:editId="5BFC001B">
                   <wp:extent cx="1057275" cy="893445"/>
                   <wp:effectExtent l="0" t="0" r="0" b="0"/>
                   <wp:docPr id="58" name="Picture 58"/>
@@ -7139,7 +7139,7 @@
                 <w:noProof/>
               </w:rPr>
               <w:drawing>
-                <wp:inline distT="0" distB="0" distL="0" distR="0" wp14:anchorId="5EE8440E" wp14:editId="0F87A3DB">
+                <wp:inline distT="0" distB="0" distL="0" distR="0" wp14:anchorId="6D9CE592" wp14:editId="3720031B">
                   <wp:extent cx="1057275" cy="1019810"/>
                   <wp:effectExtent l="0" t="0" r="0" b="0"/>
                   <wp:docPr id="59" name="Picture 59"/>
@@ -7207,7 +7207,7 @@
                 <w:noProof/>
               </w:rPr>
               <w:drawing>
-                <wp:inline distT="0" distB="0" distL="0" distR="0" wp14:anchorId="61A5C912" wp14:editId="301FA071">
+                <wp:inline distT="0" distB="0" distL="0" distR="0" wp14:anchorId="62240064" wp14:editId="1A2FF783">
                   <wp:extent cx="1115060" cy="993775"/>
                   <wp:effectExtent l="0" t="0" r="0" b="0"/>
                   <wp:docPr id="60" name="Picture 60"/>
@@ -7275,7 +7275,7 @@
                 <w:noProof/>
               </w:rPr>
               <w:drawing>
-                <wp:inline distT="0" distB="0" distL="0" distR="0" wp14:anchorId="485ACDEA" wp14:editId="5E9A730E">
+                <wp:inline distT="0" distB="0" distL="0" distR="0" wp14:anchorId="3D3727BE" wp14:editId="07FC84FC">
                   <wp:extent cx="1051560" cy="898525"/>
                   <wp:effectExtent l="0" t="0" r="0" b="0"/>
                   <wp:docPr id="61" name="Picture 61"/>
@@ -7343,7 +7343,7 @@
                 <w:noProof/>
               </w:rPr>
               <w:drawing>
-                <wp:inline distT="0" distB="0" distL="0" distR="0" wp14:anchorId="663CD340" wp14:editId="46811F0F">
+                <wp:inline distT="0" distB="0" distL="0" distR="0" wp14:anchorId="7D866CAB" wp14:editId="2903D402">
                   <wp:extent cx="1199515" cy="903605"/>
                   <wp:effectExtent l="0" t="0" r="0" b="0"/>
                   <wp:docPr id="62" name="Picture 62"/>
@@ -7438,7 +7438,7 @@
           <w:noProof/>
         </w:rPr>
         <w:drawing>
-          <wp:inline distT="0" distB="0" distL="0" distR="0" wp14:anchorId="343ACD5B" wp14:editId="4EE4F2FA">
+          <wp:inline distT="0" distB="0" distL="0" distR="0" wp14:anchorId="12E91C2F" wp14:editId="13EAE72E">
             <wp:extent cx="1416685" cy="1390015"/>
             <wp:effectExtent l="0" t="0" r="0" b="0"/>
             <wp:docPr id="65" name="Picture 65"/>
@@ -7553,7 +7553,7 @@
                 <w:noProof/>
               </w:rPr>
               <w:drawing>
-                <wp:inline distT="0" distB="0" distL="0" distR="0" wp14:anchorId="404A2F45" wp14:editId="79044AB9">
+                <wp:inline distT="0" distB="0" distL="0" distR="0" wp14:anchorId="35B39AB7" wp14:editId="46433180">
                   <wp:extent cx="1416685" cy="1400810"/>
                   <wp:effectExtent l="0" t="0" r="0" b="0"/>
                   <wp:docPr id="66" name="Picture 66"/>
@@ -7619,7 +7619,7 @@
                 <w:noProof/>
               </w:rPr>
               <w:drawing>
-                <wp:inline distT="0" distB="0" distL="0" distR="0" wp14:anchorId="34B3812F" wp14:editId="656FCA27">
+                <wp:inline distT="0" distB="0" distL="0" distR="0" wp14:anchorId="1ACEDF3B" wp14:editId="0D56AB36">
                   <wp:extent cx="1374140" cy="1416685"/>
                   <wp:effectExtent l="0" t="0" r="0" b="0"/>
                   <wp:docPr id="67" name="Picture 67"/>
@@ -7832,7 +7832,7 @@
           <w:noProof/>
         </w:rPr>
         <w:drawing>
-          <wp:inline distT="0" distB="0" distL="0" distR="0" wp14:anchorId="0CAB3175" wp14:editId="1E950F93">
+          <wp:inline distT="0" distB="0" distL="0" distR="0" wp14:anchorId="50F2E2C0" wp14:editId="10F1B911">
             <wp:extent cx="1945005" cy="1590675"/>
             <wp:effectExtent l="0" t="0" r="0" b="0"/>
             <wp:docPr id="68" name="Picture 68"/>
@@ -7961,7 +7961,7 @@
           <w:noProof/>
         </w:rPr>
         <w:drawing>
-          <wp:inline distT="0" distB="0" distL="0" distR="0" wp14:anchorId="57834B79" wp14:editId="62F34F53">
+          <wp:inline distT="0" distB="0" distL="0" distR="0" wp14:anchorId="2455886F" wp14:editId="005FDA34">
             <wp:extent cx="2362835" cy="2383790"/>
             <wp:effectExtent l="0" t="0" r="0" b="0"/>
             <wp:docPr id="69" name="Picture 69"/>
@@ -8066,7 +8066,7 @@
           <w:noProof/>
         </w:rPr>
         <w:drawing>
-          <wp:inline distT="0" distB="0" distL="0" distR="0" wp14:anchorId="2B371259" wp14:editId="7AC7A916">
+          <wp:inline distT="0" distB="0" distL="0" distR="0" wp14:anchorId="7842A220" wp14:editId="2F52B065">
             <wp:extent cx="2029460" cy="2008505"/>
             <wp:effectExtent l="0" t="0" r="0" b="0"/>
             <wp:docPr id="70" name="Picture 70"/>
@@ -8152,6 +8152,9 @@
       <w:r>
         <w:t>)</w:t>
       </w:r>
+      <w:r>
+        <w:t>.</w:t>
+      </w:r>
     </w:p>
     <w:p>
       <w:pPr>
@@ -8168,7 +8171,7 @@
           <w:noProof/>
         </w:rPr>
         <w:drawing>
-          <wp:inline distT="0" distB="0" distL="0" distR="0" wp14:anchorId="58AE9924" wp14:editId="3D35E680">
+          <wp:inline distT="0" distB="0" distL="0" distR="0" wp14:anchorId="1245E3D8" wp14:editId="1E427E15">
             <wp:extent cx="1955800" cy="2209165"/>
             <wp:effectExtent l="0" t="0" r="0" b="0"/>
             <wp:docPr id="71" name="Picture 71"/>
@@ -8260,7 +8263,7 @@
           <w:noProof/>
         </w:rPr>
         <w:drawing>
-          <wp:inline distT="0" distB="0" distL="0" distR="0" wp14:anchorId="57D88FF8" wp14:editId="2A180446">
+          <wp:inline distT="0" distB="0" distL="0" distR="0" wp14:anchorId="77EBB056" wp14:editId="27D8C2BD">
             <wp:extent cx="1628140" cy="1701800"/>
             <wp:effectExtent l="0" t="0" r="0" b="0"/>
             <wp:docPr id="72" name="Picture 72"/>
@@ -8325,7 +8328,7 @@
           <w:noProof/>
         </w:rPr>
         <w:drawing>
-          <wp:inline distT="0" distB="0" distL="0" distR="0" wp14:anchorId="7668A979" wp14:editId="283A8211">
+          <wp:inline distT="0" distB="0" distL="0" distR="0" wp14:anchorId="41B38AED" wp14:editId="1FE57DC4">
             <wp:extent cx="1638300" cy="1644015"/>
             <wp:effectExtent l="0" t="0" r="0" b="0"/>
             <wp:docPr id="73" name="Picture 73"/>
@@ -8417,7 +8420,7 @@
           <w:noProof/>
         </w:rPr>
         <w:drawing>
-          <wp:inline distT="0" distB="0" distL="0" distR="0" wp14:anchorId="679C8A6F" wp14:editId="7B77B05E">
+          <wp:inline distT="0" distB="0" distL="0" distR="0" wp14:anchorId="42168F9C" wp14:editId="7690317B">
             <wp:extent cx="1659890" cy="1685925"/>
             <wp:effectExtent l="0" t="0" r="0" b="0"/>
             <wp:docPr id="74" name="Picture 74"/>
@@ -8529,12 +8532,7 @@
         <w:t xml:space="preserve">Executed </w:t>
       </w:r>
       <w:r>
-        <w:t>event, instead o</w:t>
-      </w:r>
-      <w:bookmarkStart w:id="0" w:name="_GoBack"/>
-      <w:bookmarkEnd w:id="0"/>
-      <w:r>
-        <w:t xml:space="preserve">f inventing different names for the different events, so that </w:t>
+        <w:t xml:space="preserve">event, instead of inventing different names for the different events, so that </w:t>
       </w:r>
       <w:r>
         <w:rPr>
@@ -8753,7 +8751,7 @@
 </file>
 
 <file path=word/numbering.xml><?xml version="1.0" encoding="utf-8"?>
-<w:numbering xmlns:wpc="http://schemas.microsoft.com/office/word/2010/wordprocessingCanvas" xmlns:cx="http://schemas.microsoft.com/office/drawing/2014/chartex" xmlns:cx1="http://schemas.microsoft.com/office/drawing/2015/9/8/chartex" xmlns:cx2="http://schemas.microsoft.com/office/drawing/2015/10/21/chartex" xmlns:cx3="http://schemas.microsoft.com/office/drawing/2016/5/9/chartex" xmlns:cx4="http://schemas.microsoft.com/office/drawing/2016/5/10/chartex" xmlns:cx5="http://schemas.microsoft.com/office/drawing/2016/5/11/chartex" xmlns:cx6="http://schemas.microsoft.com/office/drawing/2016/5/12/chartex" xmlns:cx7="http://schemas.microsoft.com/office/drawing/2016/5/13/chartex" xmlns:cx8="http://schemas.microsoft.com/office/drawing/2016/5/14/chartex" xmlns:mc="http://schemas.openxmlformats.org/markup-compatibility/2006" xmlns:aink="http://schemas.microsoft.com/office/drawing/2016/ink" xmlns:am3d="http://schemas.microsoft.com/office/drawing/2017/model3d" xmlns:o="urn:schemas-microsoft-com:office:office" xmlns:r="http://schemas.openxmlformats.org/officeDocument/2006/relationships" xmlns:m="http://schemas.openxmlformats.org/officeDocument/2006/math" xmlns:v="urn:schemas-microsoft-com:vml" xmlns:wp14="http://schemas.microsoft.com/office/word/2010/wordprocessingDrawing" xmlns:wp="http://schemas.openxmlformats.org/drawingml/2006/wordprocessingDrawing" xmlns:w10="urn:schemas-microsoft-com:office:word" xmlns:w="http://schemas.openxmlformats.org/wordprocessingml/2006/main" xmlns:w14="http://schemas.microsoft.com/office/word/2010/wordml" xmlns:w15="http://schemas.microsoft.com/office/word/2012/wordml" xmlns:w16cid="http://schemas.microsoft.com/office/word/2016/wordml/cid" xmlns:w16se="http://schemas.microsoft.com/office/word/2015/wordml/symex" xmlns:wpg="http://schemas.microsoft.com/office/word/2010/wordprocessingGroup" xmlns:wpi="http://schemas.microsoft.com/office/word/2010/wordprocessingInk" xmlns:wne="http://schemas.microsoft.com/office/word/2006/wordml" xmlns:wps="http://schemas.microsoft.com/office/word/2010/wordprocessingShape" mc:Ignorable="w14 w15 w16se w16cid wp14">
+<w:numbering xmlns:wpc="http://schemas.microsoft.com/office/word/2010/wordprocessingCanvas" xmlns:cx="http://schemas.microsoft.com/office/drawing/2014/chartex" xmlns:cx1="http://schemas.microsoft.com/office/drawing/2015/9/8/chartex" xmlns:cx2="http://schemas.microsoft.com/office/drawing/2015/10/21/chartex" xmlns:cx3="http://schemas.microsoft.com/office/drawing/2016/5/9/chartex" xmlns:cx4="http://schemas.microsoft.com/office/drawing/2016/5/10/chartex" xmlns:cx5="http://schemas.microsoft.com/office/drawing/2016/5/11/chartex" xmlns:cx6="http://schemas.microsoft.com/office/drawing/2016/5/12/chartex" xmlns:cx7="http://schemas.microsoft.com/office/drawing/2016/5/13/chartex" xmlns:cx8="http://schemas.microsoft.com/office/drawing/2016/5/14/chartex" xmlns:mc="http://schemas.openxmlformats.org/markup-compatibility/2006" xmlns:aink="http://schemas.microsoft.com/office/drawing/2016/ink" xmlns:am3d="http://schemas.microsoft.com/office/drawing/2017/model3d" xmlns:o="urn:schemas-microsoft-com:office:office" xmlns:r="http://schemas.openxmlformats.org/officeDocument/2006/relationships" xmlns:m="http://schemas.openxmlformats.org/officeDocument/2006/math" xmlns:v="urn:schemas-microsoft-com:vml" xmlns:wp14="http://schemas.microsoft.com/office/word/2010/wordprocessingDrawing" xmlns:wp="http://schemas.openxmlformats.org/drawingml/2006/wordprocessingDrawing" xmlns:w10="urn:schemas-microsoft-com:office:word" xmlns:w="http://schemas.openxmlformats.org/wordprocessingml/2006/main" xmlns:w14="http://schemas.microsoft.com/office/word/2010/wordml" xmlns:w15="http://schemas.microsoft.com/office/word/2012/wordml" xmlns:w16cex="http://schemas.microsoft.com/office/word/2018/wordml/cex" xmlns:w16cid="http://schemas.microsoft.com/office/word/2016/wordml/cid" xmlns:w16="http://schemas.microsoft.com/office/word/2018/wordml" xmlns:w16se="http://schemas.microsoft.com/office/word/2015/wordml/symex" xmlns:wpg="http://schemas.microsoft.com/office/word/2010/wordprocessingGroup" xmlns:wpi="http://schemas.microsoft.com/office/word/2010/wordprocessingInk" xmlns:wne="http://schemas.microsoft.com/office/word/2006/wordml" xmlns:wps="http://schemas.microsoft.com/office/word/2010/wordprocessingShape" mc:Ignorable="w14 w15 w16se w16cid w16 w16cex wp14">
   <w:abstractNum w:abstractNumId="0" w15:restartNumberingAfterBreak="0">
     <w:nsid w:val="FFFFFF7C"/>
     <w:multiLevelType w:val="singleLevel"/>
@@ -8973,7 +8971,7 @@
 </file>
 
 <file path=word/styles.xml><?xml version="1.0" encoding="utf-8"?>
-<w:styles xmlns:mc="http://schemas.openxmlformats.org/markup-compatibility/2006" xmlns:r="http://schemas.openxmlformats.org/officeDocument/2006/relationships" xmlns:w="http://schemas.openxmlformats.org/wordprocessingml/2006/main" xmlns:w14="http://schemas.microsoft.com/office/word/2010/wordml" xmlns:w15="http://schemas.microsoft.com/office/word/2012/wordml" xmlns:w16cid="http://schemas.microsoft.com/office/word/2016/wordml/cid" xmlns:w16se="http://schemas.microsoft.com/office/word/2015/wordml/symex" mc:Ignorable="w14 w15 w16se w16cid">
+<w:styles xmlns:mc="http://schemas.openxmlformats.org/markup-compatibility/2006" xmlns:r="http://schemas.openxmlformats.org/officeDocument/2006/relationships" xmlns:w="http://schemas.openxmlformats.org/wordprocessingml/2006/main" xmlns:w14="http://schemas.microsoft.com/office/word/2010/wordml" xmlns:w15="http://schemas.microsoft.com/office/word/2012/wordml" xmlns:w16cex="http://schemas.microsoft.com/office/word/2018/wordml/cex" xmlns:w16cid="http://schemas.microsoft.com/office/word/2016/wordml/cid" xmlns:w16="http://schemas.microsoft.com/office/word/2018/wordml" xmlns:w16se="http://schemas.microsoft.com/office/word/2015/wordml/symex" mc:Ignorable="w14 w15 w16se w16cid w16 w16cex">
   <w:docDefaults>
     <w:rPrDefault>
       <w:rPr>

</xml_diff>